<commit_message>
Modulo 2 - Atualização
Atualização do módulo 2 de bibliotecas e apis
</commit_message>
<xml_diff>
--- a/780/Modulo-02-Bibliotecas-e-APIs/Aulas modulo 2.docx
+++ b/780/Modulo-02-Bibliotecas-e-APIs/Aulas modulo 2.docx
@@ -96,6 +96,210 @@
           <w:rtl w:val="0"/>
         </w:rPr>
         <w:t xml:space="preserve">Access Passcode: *v27V&amp;As</w:t>
+      </w:r>
+    </w:p>
+    <w:p>
+      <w:pPr>
+        <w:rPr/>
+      </w:pPr>
+      <w:r>
+        <w:rPr>
+          <w:rtl w:val="0"/>
+        </w:rPr>
+        <w:t xml:space="preserve">#########</w:t>
+      </w:r>
+    </w:p>
+    <w:p>
+      <w:pPr>
+        <w:rPr/>
+      </w:pPr>
+      <w:r>
+        <w:rPr>
+          <w:rtl w:val="0"/>
+        </w:rPr>
+        <w:t xml:space="preserve">Aula 2:</w:t>
+      </w:r>
+    </w:p>
+    <w:p>
+      <w:pPr>
+        <w:rPr/>
+      </w:pPr>
+      <w:r>
+        <w:rPr>
+          <w:rtl w:val="0"/>
+        </w:rPr>
+        <w:t xml:space="preserve">Topic: 780 - Data Science Degree</w:t>
+      </w:r>
+    </w:p>
+    <w:p>
+      <w:pPr>
+        <w:rPr/>
+      </w:pPr>
+      <w:r>
+        <w:rPr>
+          <w:rtl w:val="0"/>
+        </w:rPr>
+        <w:t xml:space="preserve">Start Time : Aug 4, 2021 06:45 PM</w:t>
+      </w:r>
+    </w:p>
+    <w:p>
+      <w:pPr>
+        <w:rPr/>
+      </w:pPr>
+      <w:r>
+        <w:rPr>
+          <w:rtl w:val="0"/>
+        </w:rPr>
+      </w:r>
+    </w:p>
+    <w:p>
+      <w:pPr>
+        <w:rPr/>
+      </w:pPr>
+      <w:r>
+        <w:rPr>
+          <w:rtl w:val="0"/>
+        </w:rPr>
+        <w:t xml:space="preserve">Meeting Recording:</w:t>
+      </w:r>
+    </w:p>
+    <w:p>
+      <w:pPr>
+        <w:rPr/>
+      </w:pPr>
+      <w:r>
+        <w:rPr>
+          <w:rtl w:val="0"/>
+        </w:rPr>
+        <w:t xml:space="preserve">https://us02web.zoom.us/rec/share/PysSjuYgnrTJMWBrbL4_5Tp2raBK0szxn5sT8-0t0I4QJI8xSfN9RHlfB7q0_2Ax.Lt6qqX96k_ePasev</w:t>
+      </w:r>
+    </w:p>
+    <w:p>
+      <w:pPr>
+        <w:rPr/>
+      </w:pPr>
+      <w:r>
+        <w:rPr>
+          <w:rtl w:val="0"/>
+        </w:rPr>
+      </w:r>
+    </w:p>
+    <w:p>
+      <w:pPr>
+        <w:rPr/>
+      </w:pPr>
+      <w:r>
+        <w:rPr>
+          <w:rtl w:val="0"/>
+        </w:rPr>
+        <w:t xml:space="preserve">Access Passcode: 7d3K!xit</w:t>
+      </w:r>
+    </w:p>
+    <w:p>
+      <w:pPr>
+        <w:rPr/>
+      </w:pPr>
+      <w:r>
+        <w:rPr>
+          <w:rtl w:val="0"/>
+        </w:rPr>
+      </w:r>
+    </w:p>
+    <w:p>
+      <w:pPr>
+        <w:rPr/>
+      </w:pPr>
+      <w:r>
+        <w:rPr>
+          <w:rtl w:val="0"/>
+        </w:rPr>
+        <w:t xml:space="preserve">#######</w:t>
+      </w:r>
+    </w:p>
+    <w:p>
+      <w:pPr>
+        <w:rPr/>
+      </w:pPr>
+      <w:r>
+        <w:rPr>
+          <w:rtl w:val="0"/>
+        </w:rPr>
+        <w:t xml:space="preserve">Aula 4:</w:t>
+      </w:r>
+    </w:p>
+    <w:p>
+      <w:pPr>
+        <w:rPr/>
+      </w:pPr>
+      <w:r>
+        <w:rPr>
+          <w:rtl w:val="0"/>
+        </w:rPr>
+        <w:t xml:space="preserve">Topic: 780 - Data Science Degree</w:t>
+      </w:r>
+    </w:p>
+    <w:p>
+      <w:pPr>
+        <w:rPr/>
+      </w:pPr>
+      <w:r>
+        <w:rPr>
+          <w:rtl w:val="0"/>
+        </w:rPr>
+        <w:t xml:space="preserve">Start Time : Aug 9, 2021 06:45 PM</w:t>
+      </w:r>
+    </w:p>
+    <w:p>
+      <w:pPr>
+        <w:rPr/>
+      </w:pPr>
+      <w:r>
+        <w:rPr>
+          <w:rtl w:val="0"/>
+        </w:rPr>
+      </w:r>
+    </w:p>
+    <w:p>
+      <w:pPr>
+        <w:rPr/>
+      </w:pPr>
+      <w:r>
+        <w:rPr>
+          <w:rtl w:val="0"/>
+        </w:rPr>
+        <w:t xml:space="preserve">Meeting Recording:</w:t>
+      </w:r>
+    </w:p>
+    <w:p>
+      <w:pPr>
+        <w:rPr/>
+      </w:pPr>
+      <w:r>
+        <w:rPr>
+          <w:rtl w:val="0"/>
+        </w:rPr>
+        <w:t xml:space="preserve">https://us02web.zoom.us/rec/share/rmozQk8bWImbNlyMcBbU-OsWrnFa_WfYaVMMt13h4tJ6Aefsqx6Ktn3OJuo_-JPB.2wEQD8HeSZit_EGT</w:t>
+      </w:r>
+    </w:p>
+    <w:p>
+      <w:pPr>
+        <w:rPr/>
+      </w:pPr>
+      <w:r>
+        <w:rPr>
+          <w:rtl w:val="0"/>
+        </w:rPr>
+      </w:r>
+    </w:p>
+    <w:p>
+      <w:pPr>
+        <w:rPr/>
+      </w:pPr>
+      <w:r>
+        <w:rPr>
+          <w:rtl w:val="0"/>
+        </w:rPr>
+        <w:t xml:space="preserve">Access Passcode: 2d#0zc22</w:t>
       </w:r>
     </w:p>
     <w:p>

</xml_diff>

<commit_message>
Modulo 02 - Bibliotecas e Apis - Atualizacao
</commit_message>
<xml_diff>
--- a/780/Modulo-02-Bibliotecas-e-APIs/Aulas modulo 2.docx
+++ b/780/Modulo-02-Bibliotecas-e-APIs/Aulas modulo 2.docx
@@ -300,6 +300,230 @@
           <w:rtl w:val="0"/>
         </w:rPr>
         <w:t xml:space="preserve">Access Passcode: 2d#0zc22</w:t>
+      </w:r>
+    </w:p>
+    <w:p>
+      <w:pPr>
+        <w:rPr/>
+      </w:pPr>
+      <w:r>
+        <w:rPr>
+          <w:rtl w:val="0"/>
+        </w:rPr>
+      </w:r>
+    </w:p>
+    <w:p>
+      <w:pPr>
+        <w:rPr/>
+      </w:pPr>
+      <w:r>
+        <w:rPr>
+          <w:rtl w:val="0"/>
+        </w:rPr>
+        <w:t xml:space="preserve">######</w:t>
+      </w:r>
+    </w:p>
+    <w:p>
+      <w:pPr>
+        <w:rPr/>
+      </w:pPr>
+      <w:r>
+        <w:rPr>
+          <w:rtl w:val="0"/>
+        </w:rPr>
+        <w:t xml:space="preserve">Aula 5:</w:t>
+      </w:r>
+    </w:p>
+    <w:p>
+      <w:pPr>
+        <w:rPr/>
+      </w:pPr>
+      <w:r>
+        <w:rPr>
+          <w:rtl w:val="0"/>
+        </w:rPr>
+        <w:t xml:space="preserve">Topic: 780 - Data Science Degree</w:t>
+      </w:r>
+    </w:p>
+    <w:p>
+      <w:pPr>
+        <w:rPr/>
+      </w:pPr>
+      <w:r>
+        <w:rPr>
+          <w:rtl w:val="0"/>
+        </w:rPr>
+        <w:t xml:space="preserve">Start Time : Aug 11, 2021 06:45 PM</w:t>
+      </w:r>
+    </w:p>
+    <w:p>
+      <w:pPr>
+        <w:rPr/>
+      </w:pPr>
+      <w:r>
+        <w:rPr>
+          <w:rtl w:val="0"/>
+        </w:rPr>
+      </w:r>
+    </w:p>
+    <w:p>
+      <w:pPr>
+        <w:rPr/>
+      </w:pPr>
+      <w:r>
+        <w:rPr>
+          <w:rtl w:val="0"/>
+        </w:rPr>
+        <w:t xml:space="preserve">Meeting Recording:</w:t>
+      </w:r>
+    </w:p>
+    <w:p>
+      <w:pPr>
+        <w:rPr/>
+      </w:pPr>
+      <w:r>
+        <w:rPr>
+          <w:rtl w:val="0"/>
+        </w:rPr>
+        <w:t xml:space="preserve">https://us02web.zoom.us/rec/share/jl5ueAIW1-SXzMYnc3WLYnU9t8WJnrtSHzuLK8hsepBF50SeRBt2neVvsWdYa5xh.xIbNd8Am5gwuINXs</w:t>
+      </w:r>
+    </w:p>
+    <w:p>
+      <w:pPr>
+        <w:rPr/>
+      </w:pPr>
+      <w:r>
+        <w:rPr>
+          <w:rtl w:val="0"/>
+        </w:rPr>
+      </w:r>
+    </w:p>
+    <w:p>
+      <w:pPr>
+        <w:rPr/>
+      </w:pPr>
+      <w:r>
+        <w:rPr>
+          <w:rtl w:val="0"/>
+        </w:rPr>
+        <w:t xml:space="preserve">Access Passcode: 2Jz9?BP?</w:t>
+      </w:r>
+    </w:p>
+    <w:p>
+      <w:pPr>
+        <w:rPr/>
+      </w:pPr>
+      <w:r>
+        <w:rPr>
+          <w:rtl w:val="0"/>
+        </w:rPr>
+      </w:r>
+    </w:p>
+    <w:p>
+      <w:pPr>
+        <w:rPr/>
+      </w:pPr>
+      <w:r>
+        <w:rPr>
+          <w:rtl w:val="0"/>
+        </w:rPr>
+      </w:r>
+    </w:p>
+    <w:p>
+      <w:pPr>
+        <w:rPr/>
+      </w:pPr>
+      <w:r>
+        <w:rPr>
+          <w:rtl w:val="0"/>
+        </w:rPr>
+        <w:t xml:space="preserve">######</w:t>
+      </w:r>
+    </w:p>
+    <w:p>
+      <w:pPr>
+        <w:rPr/>
+      </w:pPr>
+      <w:r>
+        <w:rPr>
+          <w:rtl w:val="0"/>
+        </w:rPr>
+        <w:t xml:space="preserve">Aula 6:</w:t>
+      </w:r>
+    </w:p>
+    <w:p>
+      <w:pPr>
+        <w:rPr/>
+      </w:pPr>
+      <w:r>
+        <w:rPr>
+          <w:rtl w:val="0"/>
+        </w:rPr>
+        <w:t xml:space="preserve">Topic: 780 - Data Science Degree</w:t>
+      </w:r>
+    </w:p>
+    <w:p>
+      <w:pPr>
+        <w:rPr/>
+      </w:pPr>
+      <w:r>
+        <w:rPr>
+          <w:rtl w:val="0"/>
+        </w:rPr>
+        <w:t xml:space="preserve">Start Time : Aug 13, 2021 06:45 PM</w:t>
+      </w:r>
+    </w:p>
+    <w:p>
+      <w:pPr>
+        <w:rPr/>
+      </w:pPr>
+      <w:r>
+        <w:rPr>
+          <w:rtl w:val="0"/>
+        </w:rPr>
+      </w:r>
+    </w:p>
+    <w:p>
+      <w:pPr>
+        <w:rPr/>
+      </w:pPr>
+      <w:r>
+        <w:rPr>
+          <w:rtl w:val="0"/>
+        </w:rPr>
+        <w:t xml:space="preserve">Meeting Recording:</w:t>
+      </w:r>
+    </w:p>
+    <w:p>
+      <w:pPr>
+        <w:rPr/>
+      </w:pPr>
+      <w:r>
+        <w:rPr>
+          <w:rtl w:val="0"/>
+        </w:rPr>
+        <w:t xml:space="preserve">https://us02web.zoom.us/rec/share/Y_IalGeMLgxvBvh0tqEHF0hy80H5b3-VvMiQh9Hfh0HIzXJMVztWg1nolk_XEh4.uws8KZkK6IvSj3cV</w:t>
+      </w:r>
+    </w:p>
+    <w:p>
+      <w:pPr>
+        <w:rPr/>
+      </w:pPr>
+      <w:r>
+        <w:rPr>
+          <w:rtl w:val="0"/>
+        </w:rPr>
+      </w:r>
+    </w:p>
+    <w:p>
+      <w:pPr>
+        <w:rPr/>
+      </w:pPr>
+      <w:r>
+        <w:rPr>
+          <w:rtl w:val="0"/>
+        </w:rPr>
+        <w:t xml:space="preserve">Access Passcode: ?2j+ccVV</w:t>
       </w:r>
     </w:p>
     <w:p>

</xml_diff>